<commit_message>
añadido el titulo de manipulación por medio de GitKraken
</commit_message>
<xml_diff>
--- a/GIT_MERCURIAL.docx
+++ b/GIT_MERCURIAL.docx
@@ -3986,8 +3986,6 @@
           </w14:textFill>
         </w:rPr>
       </w:pPr>
-      <w:bookmarkStart w:id="0" w:name="_GoBack"/>
-      <w:bookmarkEnd w:id="0"/>
     </w:p>
     <w:p>
       <w:pPr>
@@ -4014,6 +4012,132 @@
           </w14:textFill>
         </w:rPr>
       </w:pPr>
+    </w:p>
+    <w:p>
+      <w:pPr>
+        <w:numPr>
+          <w:ilvl w:val="0"/>
+          <w:numId w:val="0"/>
+        </w:numPr>
+        <w:jc w:val="both"/>
+        <w:rPr>
+          <w:rFonts w:hint="default"/>
+          <w:b/>
+          <w:bCs/>
+          <w:color w:val="A9D18E" w:themeColor="accent6" w:themeTint="99"/>
+          <w:sz w:val="22"/>
+          <w:szCs w:val="22"/>
+          <w:u w:val="none"/>
+          <w14:textFill>
+            <w14:solidFill>
+              <w14:schemeClr w14:val="accent6">
+                <w14:lumMod w14:val="60000"/>
+                <w14:lumOff w14:val="40000"/>
+              </w14:schemeClr>
+            </w14:solidFill>
+          </w14:textFill>
+        </w:rPr>
+      </w:pPr>
+    </w:p>
+    <w:p>
+      <w:pPr>
+        <w:numPr>
+          <w:ilvl w:val="0"/>
+          <w:numId w:val="0"/>
+        </w:numPr>
+        <w:jc w:val="both"/>
+        <w:rPr>
+          <w:rFonts w:hint="default"/>
+          <w:b/>
+          <w:bCs/>
+          <w:color w:val="A9D18E" w:themeColor="accent6" w:themeTint="99"/>
+          <w:sz w:val="22"/>
+          <w:szCs w:val="22"/>
+          <w:u w:val="none"/>
+          <w14:textFill>
+            <w14:solidFill>
+              <w14:schemeClr w14:val="accent6">
+                <w14:lumMod w14:val="60000"/>
+                <w14:lumOff w14:val="40000"/>
+              </w14:schemeClr>
+            </w14:solidFill>
+          </w14:textFill>
+        </w:rPr>
+      </w:pPr>
+    </w:p>
+    <w:p>
+      <w:pPr>
+        <w:numPr>
+          <w:ilvl w:val="0"/>
+          <w:numId w:val="0"/>
+        </w:numPr>
+        <w:jc w:val="both"/>
+        <w:rPr>
+          <w:rFonts w:hint="default"/>
+          <w:b/>
+          <w:bCs/>
+          <w:color w:val="A9D18E" w:themeColor="accent6" w:themeTint="99"/>
+          <w:sz w:val="22"/>
+          <w:szCs w:val="22"/>
+          <w:u w:val="none"/>
+          <w14:textFill>
+            <w14:solidFill>
+              <w14:schemeClr w14:val="accent6">
+                <w14:lumMod w14:val="60000"/>
+                <w14:lumOff w14:val="40000"/>
+              </w14:schemeClr>
+            </w14:solidFill>
+          </w14:textFill>
+        </w:rPr>
+      </w:pPr>
+      <w:r>
+        <w:rPr>
+          <w:rFonts w:hint="default"/>
+          <w:b/>
+          <w:bCs/>
+          <w:color w:val="A9D18E" w:themeColor="accent6" w:themeTint="99"/>
+          <w:sz w:val="22"/>
+          <w:szCs w:val="22"/>
+          <w:u w:val="none"/>
+          <w14:textFill>
+            <w14:solidFill>
+              <w14:schemeClr w14:val="accent6">
+                <w14:lumMod w14:val="60000"/>
+                <w14:lumOff w14:val="40000"/>
+              </w14:schemeClr>
+            </w14:solidFill>
+          </w14:textFill>
+        </w:rPr>
+        <w:t>Git y Github desde GitKraken:...</w:t>
+      </w:r>
+    </w:p>
+    <w:p>
+      <w:pPr>
+        <w:numPr>
+          <w:ilvl w:val="0"/>
+          <w:numId w:val="0"/>
+        </w:numPr>
+        <w:jc w:val="both"/>
+        <w:rPr>
+          <w:rFonts w:hint="default"/>
+          <w:b/>
+          <w:bCs/>
+          <w:color w:val="A9D18E" w:themeColor="accent6" w:themeTint="99"/>
+          <w:sz w:val="22"/>
+          <w:szCs w:val="22"/>
+          <w:u w:val="none"/>
+          <w14:textFill>
+            <w14:solidFill>
+              <w14:schemeClr w14:val="accent6">
+                <w14:lumMod w14:val="60000"/>
+                <w14:lumOff w14:val="40000"/>
+              </w14:schemeClr>
+            </w14:solidFill>
+          </w14:textFill>
+        </w:rPr>
+      </w:pPr>
+      <w:bookmarkStart w:id="0" w:name="_GoBack"/>
+      <w:bookmarkEnd w:id="0"/>
     </w:p>
     <w:p>
       <w:pPr>

</xml_diff>

<commit_message>
titlulo añadido por developer
</commit_message>
<xml_diff>
--- a/GIT_MERCURIAL.docx
+++ b/GIT_MERCURIAL.docx
@@ -4136,6 +4136,52 @@
           </w14:textFill>
         </w:rPr>
       </w:pPr>
+    </w:p>
+    <w:p>
+      <w:pPr>
+        <w:numPr>
+          <w:ilvl w:val="0"/>
+          <w:numId w:val="0"/>
+        </w:numPr>
+        <w:jc w:val="both"/>
+        <w:rPr>
+          <w:rFonts w:hint="default"/>
+          <w:b/>
+          <w:bCs/>
+          <w:color w:val="A9D18E" w:themeColor="accent6" w:themeTint="99"/>
+          <w:sz w:val="22"/>
+          <w:szCs w:val="22"/>
+          <w:u w:val="none"/>
+          <w14:textFill>
+            <w14:solidFill>
+              <w14:schemeClr w14:val="accent6">
+                <w14:lumMod w14:val="60000"/>
+                <w14:lumOff w14:val="40000"/>
+              </w14:schemeClr>
+            </w14:solidFill>
+          </w14:textFill>
+        </w:rPr>
+      </w:pPr>
+      <w:r>
+        <w:rPr>
+          <w:rFonts w:hint="default"/>
+          <w:b/>
+          <w:bCs/>
+          <w:color w:val="A9D18E" w:themeColor="accent6" w:themeTint="99"/>
+          <w:sz w:val="22"/>
+          <w:szCs w:val="22"/>
+          <w:u w:val="none"/>
+          <w14:textFill>
+            <w14:solidFill>
+              <w14:schemeClr w14:val="accent6">
+                <w14:lumMod w14:val="60000"/>
+                <w14:lumOff w14:val="40000"/>
+              </w14:schemeClr>
+            </w14:solidFill>
+          </w14:textFill>
+        </w:rPr>
+        <w:t>Titulo añadido por developer y no por master</w:t>
+      </w:r>
       <w:bookmarkStart w:id="0" w:name="_GoBack"/>
       <w:bookmarkEnd w:id="0"/>
     </w:p>

</xml_diff>

<commit_message>
segunda modificacion por developer
</commit_message>
<xml_diff>
--- a/GIT_MERCURIAL.docx
+++ b/GIT_MERCURIAL.docx
@@ -4181,6 +4181,26 @@
           </w14:textFill>
         </w:rPr>
         <w:t>Titulo añadido por developer y no por master</w:t>
+      </w:r>
+      <w:r>
+        <w:rPr>
+          <w:rFonts w:hint="default"/>
+          <w:b/>
+          <w:bCs/>
+          <w:color w:val="A9D18E" w:themeColor="accent6" w:themeTint="99"/>
+          <w:sz w:val="22"/>
+          <w:szCs w:val="22"/>
+          <w:u w:val="none"/>
+          <w14:textFill>
+            <w14:solidFill>
+              <w14:schemeClr w14:val="accent6">
+                <w14:lumMod w14:val="60000"/>
+                <w14:lumOff w14:val="40000"/>
+              </w14:schemeClr>
+            </w14:solidFill>
+          </w14:textFill>
+        </w:rPr>
+        <w:t xml:space="preserve"> ***</w:t>
       </w:r>
       <w:bookmarkStart w:id="0" w:name="_GoBack"/>
       <w:bookmarkEnd w:id="0"/>

</xml_diff>